<commit_message>
Converting Word documents to MarkDown: "Introduction to Execution Flow": Manually checking differences between rendered MarkDown and Word. Last checks if markup looks ok.
</commit_message>
<xml_diff>
--- a/1. Spec/10. Execution Flow/1. Introduction to Execution Flow.docx
+++ b/1. Spec/10. Execution Flow/1. Introduction to Execution Flow.docx
@@ -1,6 +1,6 @@
 
 <file path=word/document.xml><?xml version="1.0" encoding="utf-8"?>
-<w:document xmlns:wpc="http://schemas.microsoft.com/office/word/2010/wordprocessingCanvas" xmlns:cx="http://schemas.microsoft.com/office/drawing/2014/chartex" xmlns:cx1="http://schemas.microsoft.com/office/drawing/2015/9/8/chartex" xmlns:cx2="http://schemas.microsoft.com/office/drawing/2015/10/21/chartex" xmlns:cx3="http://schemas.microsoft.com/office/drawing/2016/5/9/chartex" xmlns:cx4="http://schemas.microsoft.com/office/drawing/2016/5/10/chartex" xmlns:cx5="http://schemas.microsoft.com/office/drawing/2016/5/11/chartex" xmlns:cx6="http://schemas.microsoft.com/office/drawing/2016/5/12/chartex" xmlns:cx7="http://schemas.microsoft.com/office/drawing/2016/5/13/chartex" xmlns:cx8="http://schemas.microsoft.com/office/drawing/2016/5/14/chartex" xmlns:mc="http://schemas.openxmlformats.org/markup-compatibility/2006" xmlns:aink="http://schemas.microsoft.com/office/drawing/2016/ink" xmlns:am3d="http://schemas.microsoft.com/office/drawing/2017/model3d" xmlns:o="urn:schemas-microsoft-com:office:office" xmlns:r="http://schemas.openxmlformats.org/officeDocument/2006/relationships" xmlns:m="http://schemas.openxmlformats.org/officeDocument/2006/math" xmlns:v="urn:schemas-microsoft-com:vml" xmlns:wp14="http://schemas.microsoft.com/office/word/2010/wordprocessingDrawing" xmlns:wp="http://schemas.openxmlformats.org/drawingml/2006/wordprocessingDrawing" xmlns:w10="urn:schemas-microsoft-com:office:word" xmlns:w="http://schemas.openxmlformats.org/wordprocessingml/2006/main" xmlns:w14="http://schemas.microsoft.com/office/word/2010/wordml" xmlns:w15="http://schemas.microsoft.com/office/word/2012/wordml" xmlns:w16cid="http://schemas.microsoft.com/office/word/2016/wordml/cid" xmlns:w16se="http://schemas.microsoft.com/office/word/2015/wordml/symex" xmlns:wpg="http://schemas.microsoft.com/office/word/2010/wordprocessingGroup" xmlns:wpi="http://schemas.microsoft.com/office/word/2010/wordprocessingInk" xmlns:wne="http://schemas.microsoft.com/office/word/2006/wordml" xmlns:wps="http://schemas.microsoft.com/office/word/2010/wordprocessingShape" mc:Ignorable="w14 w15 w16se w16cid wp14">
+<w:document xmlns:wpc="http://schemas.microsoft.com/office/word/2010/wordprocessingCanvas" xmlns:cx="http://schemas.microsoft.com/office/drawing/2014/chartex" xmlns:cx1="http://schemas.microsoft.com/office/drawing/2015/9/8/chartex" xmlns:cx2="http://schemas.microsoft.com/office/drawing/2015/10/21/chartex" xmlns:cx3="http://schemas.microsoft.com/office/drawing/2016/5/9/chartex" xmlns:cx4="http://schemas.microsoft.com/office/drawing/2016/5/10/chartex" xmlns:cx5="http://schemas.microsoft.com/office/drawing/2016/5/11/chartex" xmlns:cx6="http://schemas.microsoft.com/office/drawing/2016/5/12/chartex" xmlns:cx7="http://schemas.microsoft.com/office/drawing/2016/5/13/chartex" xmlns:cx8="http://schemas.microsoft.com/office/drawing/2016/5/14/chartex" xmlns:mc="http://schemas.openxmlformats.org/markup-compatibility/2006" xmlns:aink="http://schemas.microsoft.com/office/drawing/2016/ink" xmlns:am3d="http://schemas.microsoft.com/office/drawing/2017/model3d" xmlns:o="urn:schemas-microsoft-com:office:office" xmlns:r="http://schemas.openxmlformats.org/officeDocument/2006/relationships" xmlns:m="http://schemas.openxmlformats.org/officeDocument/2006/math" xmlns:v="urn:schemas-microsoft-com:vml" xmlns:wp14="http://schemas.microsoft.com/office/word/2010/wordprocessingDrawing" xmlns:wp="http://schemas.openxmlformats.org/drawingml/2006/wordprocessingDrawing" xmlns:w10="urn:schemas-microsoft-com:office:word" xmlns:w="http://schemas.openxmlformats.org/wordprocessingml/2006/main" xmlns:w14="http://schemas.microsoft.com/office/word/2010/wordml" xmlns:w15="http://schemas.microsoft.com/office/word/2012/wordml" xmlns:w16cex="http://schemas.microsoft.com/office/word/2018/wordml/cex" xmlns:w16cid="http://schemas.microsoft.com/office/word/2016/wordml/cid" xmlns:w16="http://schemas.microsoft.com/office/word/2018/wordml" xmlns:w16se="http://schemas.microsoft.com/office/word/2015/wordml/symex" xmlns:wpg="http://schemas.microsoft.com/office/word/2010/wordprocessingGroup" xmlns:wpi="http://schemas.microsoft.com/office/word/2010/wordprocessingInk" xmlns:wne="http://schemas.microsoft.com/office/word/2006/wordml" xmlns:wps="http://schemas.microsoft.com/office/word/2010/wordprocessingShape" mc:Ignorable="w14 w15 w16se w16cid w16 w16cex wp14">
   <w:background w:color="000000"/>
   <w:body>
     <w:tbl>
@@ -34,7 +34,7 @@
           </w:tcPr>
           <w:p>
             <w:pPr>
-              <w:pStyle w:val="Heading1"/>
+              <w:pStyle w:val="Kop1"/>
             </w:pPr>
             <w:r>
               <w:t xml:space="preserve">Circle Language Spec: Execution </w:t>
@@ -48,7 +48,7 @@
     </w:tbl>
     <w:p>
       <w:pPr>
-        <w:pStyle w:val="Heading2"/>
+        <w:pStyle w:val="Kop2"/>
       </w:pPr>
       <w:r>
         <w:t xml:space="preserve">Execution </w:t>
@@ -673,12 +673,14 @@
       <w:r>
         <w:t xml:space="preserve">Label, </w:t>
       </w:r>
+      <w:proofErr w:type="spellStart"/>
       <w:r>
         <w:rPr>
           <w:rStyle w:val="CodeChar"/>
         </w:rPr>
         <w:t>Goto</w:t>
       </w:r>
+      <w:proofErr w:type="spellEnd"/>
     </w:p>
     <w:p>
       <w:pPr>
@@ -994,7 +996,13 @@
         <w:t>command</w:t>
       </w:r>
       <w:r>
-        <w:t xml:space="preserve"> reference is called. The condition is a boolean value. Most likely it is </w:t>
+        <w:t xml:space="preserve"> reference is called. The condition is a </w:t>
+      </w:r>
+      <w:r>
+        <w:t>Boolean</w:t>
+      </w:r>
+      <w:r>
+        <w:t xml:space="preserve"> value. Most likely it is </w:t>
       </w:r>
       <w:r>
         <w:rPr>
@@ -1003,7 +1011,25 @@
         <w:t>not</w:t>
       </w:r>
       <w:r>
-        <w:t xml:space="preserve"> a fixed boolean value. It is more likely to be a boolean variable stored inside an object. The boolean value can </w:t>
+        <w:t xml:space="preserve"> a fixed </w:t>
+      </w:r>
+      <w:r>
+        <w:t>Boolean</w:t>
+      </w:r>
+      <w:r>
+        <w:t xml:space="preserve"> value. It is more likely to be a </w:t>
+      </w:r>
+      <w:r>
+        <w:t>Boolean</w:t>
+      </w:r>
+      <w:r>
+        <w:t xml:space="preserve"> variable stored inside an object. The </w:t>
+      </w:r>
+      <w:r>
+        <w:t>Boolean</w:t>
+      </w:r>
+      <w:r>
+        <w:t xml:space="preserve"> value can </w:t>
       </w:r>
       <w:r>
         <w:rPr>
@@ -1018,7 +1044,13 @@
         <w:t>command</w:t>
       </w:r>
       <w:r>
-        <w:t xml:space="preserve">. The boolean value can also be the result of a formula, but a formula actually </w:t>
+        <w:t xml:space="preserve">. The </w:t>
+      </w:r>
+      <w:r>
+        <w:t>Boolean</w:t>
+      </w:r>
+      <w:r>
+        <w:t xml:space="preserve"> value can also be the result of a formula, but a formula actually </w:t>
       </w:r>
       <w:r>
         <w:rPr>
@@ -1033,7 +1065,19 @@
         <w:t>command</w:t>
       </w:r>
       <w:r>
-        <w:t xml:space="preserve">. So the condition is either a boolean variable inside an object, or the boolean output of a </w:t>
+        <w:t xml:space="preserve">. So the condition is either a </w:t>
+      </w:r>
+      <w:r>
+        <w:t>Boolean</w:t>
+      </w:r>
+      <w:r>
+        <w:t xml:space="preserve"> variable inside an object, or the </w:t>
+      </w:r>
+      <w:r>
+        <w:t>Boolean</w:t>
+      </w:r>
+      <w:r>
+        <w:t xml:space="preserve"> output of a </w:t>
       </w:r>
       <w:r>
         <w:t>command</w:t>
@@ -1067,7 +1111,13 @@
         <w:t xml:space="preserve">once </w:t>
       </w:r>
       <w:r>
-        <w:t xml:space="preserve">and the boolean result is passed to the </w:t>
+        <w:t xml:space="preserve">and the </w:t>
+      </w:r>
+      <w:r>
+        <w:t>Boolean</w:t>
+      </w:r>
+      <w:r>
+        <w:t xml:space="preserve"> result is passed to the </w:t>
       </w:r>
       <w:r>
         <w:rPr>
@@ -1191,7 +1241,7 @@
     </w:p>
     <w:p>
       <w:pPr>
-        <w:pStyle w:val="Heading3"/>
+        <w:pStyle w:val="Kop3"/>
       </w:pPr>
       <w:r>
         <w:t>I</w:t>
@@ -1222,8 +1272,6 @@
         </w:rPr>
         <w:t>Flow</w:t>
       </w:r>
-      <w:bookmarkStart w:id="0" w:name="_GoBack"/>
-      <w:bookmarkEnd w:id="0"/>
       <w:r>
         <w:t>. The current article demonstrates its expression in a diagram.</w:t>
       </w:r>
@@ -1374,7 +1422,7 @@
           <w:noProof/>
         </w:rPr>
         <w:drawing>
-          <wp:inline distT="0" distB="0" distL="0" distR="0" wp14:anchorId="6F769FB6" wp14:editId="34D9EB0D">
+          <wp:inline distT="0" distB="0" distL="0" distR="0" wp14:anchorId="4F2AFF4D" wp14:editId="3F90FCD9">
             <wp:extent cx="1504950" cy="1035685"/>
             <wp:effectExtent l="0" t="0" r="0" b="0"/>
             <wp:docPr id="1" name="Picture 1"/>
@@ -1448,7 +1496,7 @@
           <w:noProof/>
         </w:rPr>
         <w:drawing>
-          <wp:inline distT="0" distB="0" distL="0" distR="0" wp14:anchorId="271B14C9" wp14:editId="54F92C4C">
+          <wp:inline distT="0" distB="0" distL="0" distR="0" wp14:anchorId="3840DC6F" wp14:editId="2B5572BB">
             <wp:extent cx="1470025" cy="960755"/>
             <wp:effectExtent l="0" t="0" r="0" b="0"/>
             <wp:docPr id="2" name="Picture 2"/>
@@ -1613,7 +1661,7 @@
           <w:noProof/>
         </w:rPr>
         <w:drawing>
-          <wp:inline distT="0" distB="0" distL="0" distR="0" wp14:anchorId="7625522C" wp14:editId="10CE57C6">
+          <wp:inline distT="0" distB="0" distL="0" distR="0" wp14:anchorId="081F32B3" wp14:editId="2FE8AA6F">
             <wp:extent cx="977900" cy="1290320"/>
             <wp:effectExtent l="0" t="0" r="0" b="0"/>
             <wp:docPr id="3" name="Picture 3"/>
@@ -1799,7 +1847,7 @@
                 <w:noProof/>
               </w:rPr>
               <w:drawing>
-                <wp:inline distT="0" distB="0" distL="0" distR="0" wp14:anchorId="570A0F16" wp14:editId="37F195C3">
+                <wp:inline distT="0" distB="0" distL="0" distR="0" wp14:anchorId="0BDF4104" wp14:editId="0ECDDE05">
                   <wp:extent cx="1470025" cy="1649095"/>
                   <wp:effectExtent l="0" t="0" r="0" b="0"/>
                   <wp:docPr id="4" name="Picture 4"/>
@@ -1866,7 +1914,7 @@
                 <w:noProof/>
               </w:rPr>
               <w:drawing>
-                <wp:inline distT="0" distB="0" distL="0" distR="0" wp14:anchorId="4A0B1A5A" wp14:editId="26FED799">
+                <wp:inline distT="0" distB="0" distL="0" distR="0" wp14:anchorId="0ACB15B3" wp14:editId="2C0C2A21">
                   <wp:extent cx="1574165" cy="1689735"/>
                   <wp:effectExtent l="0" t="0" r="0" b="0"/>
                   <wp:docPr id="5" name="Picture 5"/>
@@ -2058,7 +2106,7 @@
 </file>
 
 <file path=word/numbering.xml><?xml version="1.0" encoding="utf-8"?>
-<w:numbering xmlns:wpc="http://schemas.microsoft.com/office/word/2010/wordprocessingCanvas" xmlns:cx="http://schemas.microsoft.com/office/drawing/2014/chartex" xmlns:cx1="http://schemas.microsoft.com/office/drawing/2015/9/8/chartex" xmlns:cx2="http://schemas.microsoft.com/office/drawing/2015/10/21/chartex" xmlns:cx3="http://schemas.microsoft.com/office/drawing/2016/5/9/chartex" xmlns:cx4="http://schemas.microsoft.com/office/drawing/2016/5/10/chartex" xmlns:cx5="http://schemas.microsoft.com/office/drawing/2016/5/11/chartex" xmlns:cx6="http://schemas.microsoft.com/office/drawing/2016/5/12/chartex" xmlns:cx7="http://schemas.microsoft.com/office/drawing/2016/5/13/chartex" xmlns:cx8="http://schemas.microsoft.com/office/drawing/2016/5/14/chartex" xmlns:mc="http://schemas.openxmlformats.org/markup-compatibility/2006" xmlns:aink="http://schemas.microsoft.com/office/drawing/2016/ink" xmlns:am3d="http://schemas.microsoft.com/office/drawing/2017/model3d" xmlns:o="urn:schemas-microsoft-com:office:office" xmlns:r="http://schemas.openxmlformats.org/officeDocument/2006/relationships" xmlns:m="http://schemas.openxmlformats.org/officeDocument/2006/math" xmlns:v="urn:schemas-microsoft-com:vml" xmlns:wp14="http://schemas.microsoft.com/office/word/2010/wordprocessingDrawing" xmlns:wp="http://schemas.openxmlformats.org/drawingml/2006/wordprocessingDrawing" xmlns:w10="urn:schemas-microsoft-com:office:word" xmlns:w="http://schemas.openxmlformats.org/wordprocessingml/2006/main" xmlns:w14="http://schemas.microsoft.com/office/word/2010/wordml" xmlns:w15="http://schemas.microsoft.com/office/word/2012/wordml" xmlns:w16cid="http://schemas.microsoft.com/office/word/2016/wordml/cid" xmlns:w16se="http://schemas.microsoft.com/office/word/2015/wordml/symex" xmlns:wpg="http://schemas.microsoft.com/office/word/2010/wordprocessingGroup" xmlns:wpi="http://schemas.microsoft.com/office/word/2010/wordprocessingInk" xmlns:wne="http://schemas.microsoft.com/office/word/2006/wordml" xmlns:wps="http://schemas.microsoft.com/office/word/2010/wordprocessingShape" mc:Ignorable="w14 w15 w16se w16cid wp14">
+<w:numbering xmlns:wpc="http://schemas.microsoft.com/office/word/2010/wordprocessingCanvas" xmlns:cx="http://schemas.microsoft.com/office/drawing/2014/chartex" xmlns:cx1="http://schemas.microsoft.com/office/drawing/2015/9/8/chartex" xmlns:cx2="http://schemas.microsoft.com/office/drawing/2015/10/21/chartex" xmlns:cx3="http://schemas.microsoft.com/office/drawing/2016/5/9/chartex" xmlns:cx4="http://schemas.microsoft.com/office/drawing/2016/5/10/chartex" xmlns:cx5="http://schemas.microsoft.com/office/drawing/2016/5/11/chartex" xmlns:cx6="http://schemas.microsoft.com/office/drawing/2016/5/12/chartex" xmlns:cx7="http://schemas.microsoft.com/office/drawing/2016/5/13/chartex" xmlns:cx8="http://schemas.microsoft.com/office/drawing/2016/5/14/chartex" xmlns:mc="http://schemas.openxmlformats.org/markup-compatibility/2006" xmlns:aink="http://schemas.microsoft.com/office/drawing/2016/ink" xmlns:am3d="http://schemas.microsoft.com/office/drawing/2017/model3d" xmlns:o="urn:schemas-microsoft-com:office:office" xmlns:r="http://schemas.openxmlformats.org/officeDocument/2006/relationships" xmlns:m="http://schemas.openxmlformats.org/officeDocument/2006/math" xmlns:v="urn:schemas-microsoft-com:vml" xmlns:wp14="http://schemas.microsoft.com/office/word/2010/wordprocessingDrawing" xmlns:wp="http://schemas.openxmlformats.org/drawingml/2006/wordprocessingDrawing" xmlns:w10="urn:schemas-microsoft-com:office:word" xmlns:w="http://schemas.openxmlformats.org/wordprocessingml/2006/main" xmlns:w14="http://schemas.microsoft.com/office/word/2010/wordml" xmlns:w15="http://schemas.microsoft.com/office/word/2012/wordml" xmlns:w16cex="http://schemas.microsoft.com/office/word/2018/wordml/cex" xmlns:w16cid="http://schemas.microsoft.com/office/word/2016/wordml/cid" xmlns:w16="http://schemas.microsoft.com/office/word/2018/wordml" xmlns:w16se="http://schemas.microsoft.com/office/word/2015/wordml/symex" xmlns:wpg="http://schemas.microsoft.com/office/word/2010/wordprocessingGroup" xmlns:wpi="http://schemas.microsoft.com/office/word/2010/wordprocessingInk" xmlns:wne="http://schemas.microsoft.com/office/word/2006/wordml" xmlns:wps="http://schemas.microsoft.com/office/word/2010/wordprocessingShape" mc:Ignorable="w14 w15 w16se w16cid w16 w16cex wp14">
   <w:abstractNum w:abstractNumId="0" w15:restartNumberingAfterBreak="0">
     <w:nsid w:val="FFFFFF7C"/>
     <w:multiLevelType w:val="singleLevel"/>
@@ -2421,7 +2469,7 @@
 </file>
 
 <file path=word/styles.xml><?xml version="1.0" encoding="utf-8"?>
-<w:styles xmlns:mc="http://schemas.openxmlformats.org/markup-compatibility/2006" xmlns:r="http://schemas.openxmlformats.org/officeDocument/2006/relationships" xmlns:w="http://schemas.openxmlformats.org/wordprocessingml/2006/main" xmlns:w14="http://schemas.microsoft.com/office/word/2010/wordml" xmlns:w15="http://schemas.microsoft.com/office/word/2012/wordml" xmlns:w16cid="http://schemas.microsoft.com/office/word/2016/wordml/cid" xmlns:w16se="http://schemas.microsoft.com/office/word/2015/wordml/symex" mc:Ignorable="w14 w15 w16se w16cid">
+<w:styles xmlns:mc="http://schemas.openxmlformats.org/markup-compatibility/2006" xmlns:r="http://schemas.openxmlformats.org/officeDocument/2006/relationships" xmlns:w="http://schemas.openxmlformats.org/wordprocessingml/2006/main" xmlns:w14="http://schemas.microsoft.com/office/word/2010/wordml" xmlns:w15="http://schemas.microsoft.com/office/word/2012/wordml" xmlns:w16cex="http://schemas.microsoft.com/office/word/2018/wordml/cex" xmlns:w16cid="http://schemas.microsoft.com/office/word/2016/wordml/cid" xmlns:w16="http://schemas.microsoft.com/office/word/2018/wordml" xmlns:w16se="http://schemas.microsoft.com/office/word/2015/wordml/symex" mc:Ignorable="w14 w15 w16se w16cid w16 w16cex">
   <w:docDefaults>
     <w:rPrDefault>
       <w:rPr>
@@ -2809,7 +2857,7 @@
     <w:lsdException w:name="Unresolved Mention" w:semiHidden="1" w:unhideWhenUsed="1"/>
     <w:lsdException w:name="Smart Link" w:semiHidden="1" w:unhideWhenUsed="1"/>
   </w:latentStyles>
-  <w:style w:type="paragraph" w:default="1" w:styleId="Normal">
+  <w:style w:type="paragraph" w:default="1" w:styleId="Standaard">
     <w:name w:val="Normal"/>
     <w:qFormat/>
     <w:rsid w:val="003271FC"/>
@@ -2821,10 +2869,10 @@
       <w:szCs w:val="26"/>
     </w:rPr>
   </w:style>
-  <w:style w:type="paragraph" w:styleId="Heading1">
+  <w:style w:type="paragraph" w:styleId="Kop1">
     <w:name w:val="heading 1"/>
-    <w:basedOn w:val="Normal"/>
-    <w:next w:val="Normal"/>
+    <w:basedOn w:val="Standaard"/>
+    <w:next w:val="Standaard"/>
     <w:qFormat/>
     <w:rsid w:val="003271FC"/>
     <w:pPr>
@@ -2842,10 +2890,10 @@
       <w:szCs w:val="36"/>
     </w:rPr>
   </w:style>
-  <w:style w:type="paragraph" w:styleId="Heading2">
+  <w:style w:type="paragraph" w:styleId="Kop2">
     <w:name w:val="heading 2"/>
-    <w:basedOn w:val="Normal"/>
-    <w:next w:val="Normal"/>
+    <w:basedOn w:val="Standaard"/>
+    <w:next w:val="Standaard"/>
     <w:qFormat/>
     <w:rsid w:val="003271FC"/>
     <w:pPr>
@@ -2863,10 +2911,10 @@
       <w:szCs w:val="28"/>
     </w:rPr>
   </w:style>
-  <w:style w:type="paragraph" w:styleId="Heading3">
+  <w:style w:type="paragraph" w:styleId="Kop3">
     <w:name w:val="heading 3"/>
-    <w:basedOn w:val="Normal"/>
-    <w:next w:val="Normal"/>
+    <w:basedOn w:val="Standaard"/>
+    <w:next w:val="Standaard"/>
     <w:qFormat/>
     <w:rsid w:val="005A1878"/>
     <w:pPr>
@@ -2880,10 +2928,10 @@
       <w:bCs/>
     </w:rPr>
   </w:style>
-  <w:style w:type="paragraph" w:styleId="Heading4">
+  <w:style w:type="paragraph" w:styleId="Kop4">
     <w:name w:val="heading 4"/>
-    <w:basedOn w:val="Normal"/>
-    <w:next w:val="Normal"/>
+    <w:basedOn w:val="Standaard"/>
+    <w:next w:val="Standaard"/>
     <w:qFormat/>
     <w:rsid w:val="004348B0"/>
     <w:pPr>
@@ -2897,10 +2945,10 @@
       <w:szCs w:val="28"/>
     </w:rPr>
   </w:style>
-  <w:style w:type="paragraph" w:styleId="Heading5">
+  <w:style w:type="paragraph" w:styleId="Kop5">
     <w:name w:val="heading 5"/>
-    <w:basedOn w:val="Normal"/>
-    <w:next w:val="Normal"/>
+    <w:basedOn w:val="Standaard"/>
+    <w:next w:val="Standaard"/>
     <w:qFormat/>
     <w:rsid w:val="00895E18"/>
     <w:pPr>
@@ -2915,10 +2963,10 @@
       <w:sz w:val="26"/>
     </w:rPr>
   </w:style>
-  <w:style w:type="paragraph" w:styleId="Heading6">
+  <w:style w:type="paragraph" w:styleId="Kop6">
     <w:name w:val="heading 6"/>
-    <w:basedOn w:val="Normal"/>
-    <w:next w:val="Normal"/>
+    <w:basedOn w:val="Standaard"/>
+    <w:next w:val="Standaard"/>
     <w:qFormat/>
     <w:rsid w:val="00895E18"/>
     <w:pPr>
@@ -2933,10 +2981,10 @@
       <w:szCs w:val="22"/>
     </w:rPr>
   </w:style>
-  <w:style w:type="paragraph" w:styleId="Heading7">
+  <w:style w:type="paragraph" w:styleId="Kop7">
     <w:name w:val="heading 7"/>
-    <w:basedOn w:val="Normal"/>
-    <w:next w:val="Normal"/>
+    <w:basedOn w:val="Standaard"/>
+    <w:next w:val="Standaard"/>
     <w:qFormat/>
     <w:rsid w:val="00895E18"/>
     <w:pPr>
@@ -2949,13 +2997,13 @@
       <w:szCs w:val="24"/>
     </w:rPr>
   </w:style>
-  <w:style w:type="character" w:default="1" w:styleId="DefaultParagraphFont">
+  <w:style w:type="character" w:default="1" w:styleId="Standaardalinea-lettertype">
     <w:name w:val="Default Paragraph Font"/>
     <w:uiPriority w:val="1"/>
     <w:semiHidden/>
     <w:unhideWhenUsed/>
   </w:style>
-  <w:style w:type="table" w:default="1" w:styleId="TableNormal">
+  <w:style w:type="table" w:default="1" w:styleId="Standaardtabel">
     <w:name w:val="Normal Table"/>
     <w:uiPriority w:val="99"/>
     <w:semiHidden/>
@@ -2970,7 +3018,7 @@
       </w:tblCellMar>
     </w:tblPr>
   </w:style>
-  <w:style w:type="numbering" w:default="1" w:styleId="NoList">
+  <w:style w:type="numbering" w:default="1" w:styleId="Geenlijst">
     <w:name w:val="No List"/>
     <w:uiPriority w:val="99"/>
     <w:semiHidden/>
@@ -2985,7 +3033,7 @@
   </w:style>
   <w:style w:type="paragraph" w:customStyle="1" w:styleId="AuthoringDetails">
     <w:name w:val="Authoring Details"/>
-    <w:basedOn w:val="Normal"/>
+    <w:basedOn w:val="Standaard"/>
     <w:rsid w:val="007E7FC4"/>
     <w:rPr>
       <w:i/>
@@ -2993,9 +3041,9 @@
       <w:lang w:val="nl-NL"/>
     </w:rPr>
   </w:style>
-  <w:style w:type="table" w:styleId="TableGrid">
+  <w:style w:type="table" w:styleId="Tabelraster">
     <w:name w:val="Table Grid"/>
-    <w:basedOn w:val="TableNormal"/>
+    <w:basedOn w:val="Standaardtabel"/>
     <w:rsid w:val="003271FC"/>
     <w:pPr>
       <w:jc w:val="both"/>
@@ -3011,9 +3059,9 @@
       </w:tblBorders>
     </w:tblPr>
   </w:style>
-  <w:style w:type="paragraph" w:styleId="DocumentMap">
+  <w:style w:type="paragraph" w:styleId="Documentstructuur">
     <w:name w:val="Document Map"/>
-    <w:basedOn w:val="Normal"/>
+    <w:basedOn w:val="Standaard"/>
     <w:rsid w:val="003271FC"/>
     <w:pPr>
       <w:shd w:val="clear" w:color="auto" w:fill="000080"/>
@@ -3022,9 +3070,9 @@
       <w:rFonts w:cs="Tahoma"/>
     </w:rPr>
   </w:style>
-  <w:style w:type="paragraph" w:styleId="BalloonText">
+  <w:style w:type="paragraph" w:styleId="Ballontekst">
     <w:name w:val="Balloon Text"/>
-    <w:basedOn w:val="Normal"/>
+    <w:basedOn w:val="Standaard"/>
     <w:rsid w:val="00954D31"/>
     <w:rPr>
       <w:rFonts w:cs="Tahoma"/>
@@ -3032,10 +3080,10 @@
       <w:szCs w:val="16"/>
     </w:rPr>
   </w:style>
-  <w:style w:type="paragraph" w:styleId="Caption">
+  <w:style w:type="paragraph" w:styleId="Bijschrift">
     <w:name w:val="caption"/>
-    <w:basedOn w:val="Normal"/>
-    <w:next w:val="Normal"/>
+    <w:basedOn w:val="Standaard"/>
+    <w:next w:val="Standaard"/>
     <w:qFormat/>
     <w:rsid w:val="00954D31"/>
     <w:pPr>
@@ -3047,7 +3095,7 @@
       <w:szCs w:val="20"/>
     </w:rPr>
   </w:style>
-  <w:style w:type="character" w:styleId="CommentReference">
+  <w:style w:type="character" w:styleId="Verwijzingopmerking">
     <w:name w:val="annotation reference"/>
     <w:rsid w:val="00954D31"/>
     <w:rPr>
@@ -3055,49 +3103,49 @@
       <w:szCs w:val="16"/>
     </w:rPr>
   </w:style>
-  <w:style w:type="paragraph" w:styleId="CommentText">
+  <w:style w:type="paragraph" w:styleId="Tekstopmerking">
     <w:name w:val="annotation text"/>
-    <w:basedOn w:val="Normal"/>
+    <w:basedOn w:val="Standaard"/>
     <w:rsid w:val="00954D31"/>
     <w:rPr>
       <w:szCs w:val="20"/>
     </w:rPr>
   </w:style>
-  <w:style w:type="paragraph" w:styleId="CommentSubject">
+  <w:style w:type="paragraph" w:styleId="Onderwerpvanopmerking">
     <w:name w:val="annotation subject"/>
-    <w:basedOn w:val="CommentText"/>
-    <w:next w:val="CommentText"/>
+    <w:basedOn w:val="Tekstopmerking"/>
+    <w:next w:val="Tekstopmerking"/>
     <w:rsid w:val="00954D31"/>
     <w:rPr>
       <w:b/>
       <w:bCs/>
     </w:rPr>
   </w:style>
-  <w:style w:type="character" w:styleId="EndnoteReference">
+  <w:style w:type="character" w:styleId="Eindnootmarkering">
     <w:name w:val="endnote reference"/>
     <w:rsid w:val="00954D31"/>
     <w:rPr>
       <w:vertAlign w:val="superscript"/>
     </w:rPr>
   </w:style>
-  <w:style w:type="paragraph" w:styleId="EndnoteText">
+  <w:style w:type="paragraph" w:styleId="Eindnoottekst">
     <w:name w:val="endnote text"/>
-    <w:basedOn w:val="Normal"/>
+    <w:basedOn w:val="Standaard"/>
     <w:rsid w:val="00954D31"/>
     <w:rPr>
       <w:szCs w:val="20"/>
     </w:rPr>
   </w:style>
-  <w:style w:type="character" w:styleId="FootnoteReference">
+  <w:style w:type="character" w:styleId="Voetnootmarkering">
     <w:name w:val="footnote reference"/>
     <w:rsid w:val="00954D31"/>
     <w:rPr>
       <w:vertAlign w:val="superscript"/>
     </w:rPr>
   </w:style>
-  <w:style w:type="paragraph" w:styleId="FootnoteText">
+  <w:style w:type="paragraph" w:styleId="Voetnoottekst">
     <w:name w:val="footnote text"/>
-    <w:basedOn w:val="Normal"/>
+    <w:basedOn w:val="Standaard"/>
     <w:rsid w:val="00954D31"/>
     <w:rPr>
       <w:szCs w:val="20"/>
@@ -3105,8 +3153,8 @@
   </w:style>
   <w:style w:type="paragraph" w:styleId="Index1">
     <w:name w:val="index 1"/>
-    <w:basedOn w:val="Normal"/>
-    <w:next w:val="Normal"/>
+    <w:basedOn w:val="Standaard"/>
+    <w:next w:val="Standaard"/>
     <w:autoRedefine/>
     <w:rsid w:val="00954D31"/>
     <w:pPr>
@@ -3115,8 +3163,8 @@
   </w:style>
   <w:style w:type="paragraph" w:styleId="Index2">
     <w:name w:val="index 2"/>
-    <w:basedOn w:val="Normal"/>
-    <w:next w:val="Normal"/>
+    <w:basedOn w:val="Standaard"/>
+    <w:next w:val="Standaard"/>
     <w:autoRedefine/>
     <w:rsid w:val="00954D31"/>
     <w:pPr>
@@ -3125,8 +3173,8 @@
   </w:style>
   <w:style w:type="paragraph" w:styleId="Index3">
     <w:name w:val="index 3"/>
-    <w:basedOn w:val="Normal"/>
-    <w:next w:val="Normal"/>
+    <w:basedOn w:val="Standaard"/>
+    <w:next w:val="Standaard"/>
     <w:autoRedefine/>
     <w:rsid w:val="00954D31"/>
     <w:pPr>
@@ -3135,8 +3183,8 @@
   </w:style>
   <w:style w:type="paragraph" w:styleId="Index4">
     <w:name w:val="index 4"/>
-    <w:basedOn w:val="Normal"/>
-    <w:next w:val="Normal"/>
+    <w:basedOn w:val="Standaard"/>
+    <w:next w:val="Standaard"/>
     <w:autoRedefine/>
     <w:rsid w:val="00954D31"/>
     <w:pPr>
@@ -3145,8 +3193,8 @@
   </w:style>
   <w:style w:type="paragraph" w:styleId="Index5">
     <w:name w:val="index 5"/>
-    <w:basedOn w:val="Normal"/>
-    <w:next w:val="Normal"/>
+    <w:basedOn w:val="Standaard"/>
+    <w:next w:val="Standaard"/>
     <w:autoRedefine/>
     <w:rsid w:val="00954D31"/>
     <w:pPr>
@@ -3155,8 +3203,8 @@
   </w:style>
   <w:style w:type="paragraph" w:styleId="Index6">
     <w:name w:val="index 6"/>
-    <w:basedOn w:val="Normal"/>
-    <w:next w:val="Normal"/>
+    <w:basedOn w:val="Standaard"/>
+    <w:next w:val="Standaard"/>
     <w:autoRedefine/>
     <w:rsid w:val="00954D31"/>
     <w:pPr>
@@ -3165,8 +3213,8 @@
   </w:style>
   <w:style w:type="paragraph" w:styleId="Index7">
     <w:name w:val="index 7"/>
-    <w:basedOn w:val="Normal"/>
-    <w:next w:val="Normal"/>
+    <w:basedOn w:val="Standaard"/>
+    <w:next w:val="Standaard"/>
     <w:autoRedefine/>
     <w:rsid w:val="00954D31"/>
     <w:pPr>
@@ -3175,8 +3223,8 @@
   </w:style>
   <w:style w:type="paragraph" w:styleId="Index8">
     <w:name w:val="index 8"/>
-    <w:basedOn w:val="Normal"/>
-    <w:next w:val="Normal"/>
+    <w:basedOn w:val="Standaard"/>
+    <w:next w:val="Standaard"/>
     <w:autoRedefine/>
     <w:rsid w:val="00954D31"/>
     <w:pPr>
@@ -3185,17 +3233,17 @@
   </w:style>
   <w:style w:type="paragraph" w:styleId="Index9">
     <w:name w:val="index 9"/>
-    <w:basedOn w:val="Normal"/>
-    <w:next w:val="Normal"/>
+    <w:basedOn w:val="Standaard"/>
+    <w:next w:val="Standaard"/>
     <w:autoRedefine/>
     <w:rsid w:val="00954D31"/>
     <w:pPr>
       <w:ind w:left="1800" w:hanging="200"/>
     </w:pPr>
   </w:style>
-  <w:style w:type="paragraph" w:styleId="IndexHeading">
+  <w:style w:type="paragraph" w:styleId="Indexkop">
     <w:name w:val="index heading"/>
-    <w:basedOn w:val="Normal"/>
+    <w:basedOn w:val="Standaard"/>
     <w:next w:val="Index1"/>
     <w:rsid w:val="00954D31"/>
     <w:rPr>
@@ -3204,7 +3252,7 @@
       <w:bCs/>
     </w:rPr>
   </w:style>
-  <w:style w:type="paragraph" w:styleId="MacroText">
+  <w:style w:type="paragraph" w:styleId="Macrotekst">
     <w:name w:val="macro"/>
     <w:rsid w:val="00954D31"/>
     <w:pPr>
@@ -3225,28 +3273,28 @@
       <w:rFonts w:ascii="Courier New" w:hAnsi="Courier New" w:cs="Courier New"/>
     </w:rPr>
   </w:style>
-  <w:style w:type="paragraph" w:styleId="TableofAuthorities">
+  <w:style w:type="paragraph" w:styleId="Bronvermelding">
     <w:name w:val="table of authorities"/>
-    <w:basedOn w:val="Normal"/>
-    <w:next w:val="Normal"/>
+    <w:basedOn w:val="Standaard"/>
+    <w:next w:val="Standaard"/>
     <w:rsid w:val="00954D31"/>
     <w:pPr>
       <w:ind w:left="200" w:hanging="200"/>
     </w:pPr>
   </w:style>
-  <w:style w:type="paragraph" w:styleId="TableofFigures">
+  <w:style w:type="paragraph" w:styleId="Lijstmetafbeeldingen">
     <w:name w:val="table of figures"/>
-    <w:basedOn w:val="Normal"/>
-    <w:next w:val="Normal"/>
+    <w:basedOn w:val="Standaard"/>
+    <w:next w:val="Standaard"/>
     <w:rsid w:val="00954D31"/>
     <w:pPr>
       <w:ind w:left="400" w:hanging="400"/>
     </w:pPr>
   </w:style>
-  <w:style w:type="paragraph" w:styleId="TOAHeading">
+  <w:style w:type="paragraph" w:styleId="Kopbronvermelding">
     <w:name w:val="toa heading"/>
-    <w:basedOn w:val="Normal"/>
-    <w:next w:val="Normal"/>
+    <w:basedOn w:val="Standaard"/>
+    <w:next w:val="Standaard"/>
     <w:rsid w:val="00954D31"/>
     <w:pPr>
       <w:spacing w:before="120"/>
@@ -3259,90 +3307,90 @@
       <w:szCs w:val="24"/>
     </w:rPr>
   </w:style>
-  <w:style w:type="paragraph" w:styleId="TOC1">
+  <w:style w:type="paragraph" w:styleId="Inhopg1">
     <w:name w:val="toc 1"/>
-    <w:basedOn w:val="Normal"/>
-    <w:next w:val="Normal"/>
+    <w:basedOn w:val="Standaard"/>
+    <w:next w:val="Standaard"/>
     <w:autoRedefine/>
     <w:rsid w:val="00954D31"/>
     <w:pPr>
       <w:ind w:left="0"/>
     </w:pPr>
   </w:style>
-  <w:style w:type="paragraph" w:styleId="TOC2">
+  <w:style w:type="paragraph" w:styleId="Inhopg2">
     <w:name w:val="toc 2"/>
-    <w:basedOn w:val="Normal"/>
-    <w:next w:val="Normal"/>
+    <w:basedOn w:val="Standaard"/>
+    <w:next w:val="Standaard"/>
     <w:autoRedefine/>
     <w:rsid w:val="00954D31"/>
     <w:pPr>
       <w:ind w:left="200"/>
     </w:pPr>
   </w:style>
-  <w:style w:type="paragraph" w:styleId="TOC3">
+  <w:style w:type="paragraph" w:styleId="Inhopg3">
     <w:name w:val="toc 3"/>
-    <w:basedOn w:val="Normal"/>
-    <w:next w:val="Normal"/>
+    <w:basedOn w:val="Standaard"/>
+    <w:next w:val="Standaard"/>
     <w:autoRedefine/>
     <w:rsid w:val="00954D31"/>
     <w:pPr>
       <w:ind w:left="400"/>
     </w:pPr>
   </w:style>
-  <w:style w:type="paragraph" w:styleId="TOC4">
+  <w:style w:type="paragraph" w:styleId="Inhopg4">
     <w:name w:val="toc 4"/>
-    <w:basedOn w:val="Normal"/>
-    <w:next w:val="Normal"/>
+    <w:basedOn w:val="Standaard"/>
+    <w:next w:val="Standaard"/>
     <w:autoRedefine/>
     <w:rsid w:val="00954D31"/>
     <w:pPr>
       <w:ind w:left="600"/>
     </w:pPr>
   </w:style>
-  <w:style w:type="paragraph" w:styleId="TOC5">
+  <w:style w:type="paragraph" w:styleId="Inhopg5">
     <w:name w:val="toc 5"/>
-    <w:basedOn w:val="Normal"/>
-    <w:next w:val="Normal"/>
+    <w:basedOn w:val="Standaard"/>
+    <w:next w:val="Standaard"/>
     <w:autoRedefine/>
     <w:rsid w:val="00954D31"/>
     <w:pPr>
       <w:ind w:left="800"/>
     </w:pPr>
   </w:style>
-  <w:style w:type="paragraph" w:styleId="TOC6">
+  <w:style w:type="paragraph" w:styleId="Inhopg6">
     <w:name w:val="toc 6"/>
-    <w:basedOn w:val="Normal"/>
-    <w:next w:val="Normal"/>
+    <w:basedOn w:val="Standaard"/>
+    <w:next w:val="Standaard"/>
     <w:autoRedefine/>
     <w:rsid w:val="00954D31"/>
     <w:pPr>
       <w:ind w:left="1000"/>
     </w:pPr>
   </w:style>
-  <w:style w:type="paragraph" w:styleId="TOC7">
+  <w:style w:type="paragraph" w:styleId="Inhopg7">
     <w:name w:val="toc 7"/>
-    <w:basedOn w:val="Normal"/>
-    <w:next w:val="Normal"/>
+    <w:basedOn w:val="Standaard"/>
+    <w:next w:val="Standaard"/>
     <w:autoRedefine/>
     <w:rsid w:val="00954D31"/>
     <w:pPr>
       <w:ind w:left="1200"/>
     </w:pPr>
   </w:style>
-  <w:style w:type="paragraph" w:styleId="TOC8">
+  <w:style w:type="paragraph" w:styleId="Inhopg8">
     <w:name w:val="toc 8"/>
-    <w:basedOn w:val="Normal"/>
-    <w:next w:val="Normal"/>
+    <w:basedOn w:val="Standaard"/>
+    <w:next w:val="Standaard"/>
     <w:autoRedefine/>
     <w:rsid w:val="00954D31"/>
     <w:pPr>
       <w:ind w:left="1400"/>
     </w:pPr>
   </w:style>
-  <w:style w:type="paragraph" w:styleId="TOC9">
+  <w:style w:type="paragraph" w:styleId="Inhopg9">
     <w:name w:val="toc 9"/>
-    <w:basedOn w:val="Normal"/>
-    <w:next w:val="Normal"/>
+    <w:basedOn w:val="Standaard"/>
+    <w:next w:val="Standaard"/>
     <w:autoRedefine/>
     <w:rsid w:val="00954D31"/>
     <w:pPr>
@@ -3351,7 +3399,7 @@
   </w:style>
   <w:style w:type="paragraph" w:customStyle="1" w:styleId="Spacing">
     <w:name w:val="Spacing"/>
-    <w:basedOn w:val="Normal"/>
+    <w:basedOn w:val="Standaard"/>
     <w:rsid w:val="00954D31"/>
     <w:rPr>
       <w:sz w:val="12"/>
@@ -3359,7 +3407,7 @@
   </w:style>
   <w:style w:type="paragraph" w:customStyle="1" w:styleId="Code">
     <w:name w:val="Code"/>
-    <w:basedOn w:val="Normal"/>
+    <w:basedOn w:val="Standaard"/>
     <w:link w:val="CodeChar"/>
     <w:rsid w:val="0001638E"/>
     <w:rPr>
@@ -3378,7 +3426,7 @@
   </w:style>
   <w:style w:type="paragraph" w:customStyle="1" w:styleId="Brainstorm">
     <w:name w:val="Brainstorm"/>
-    <w:basedOn w:val="Normal"/>
+    <w:basedOn w:val="Standaard"/>
     <w:rsid w:val="00895E18"/>
     <w:pPr>
       <w:ind w:left="0"/>
@@ -3390,9 +3438,9 @@
       <w:szCs w:val="24"/>
     </w:rPr>
   </w:style>
-  <w:style w:type="paragraph" w:styleId="Footer">
+  <w:style w:type="paragraph" w:styleId="Voettekst">
     <w:name w:val="footer"/>
-    <w:basedOn w:val="Normal"/>
+    <w:basedOn w:val="Standaard"/>
     <w:rsid w:val="00BD552D"/>
     <w:pPr>
       <w:tabs>

</xml_diff>